<commit_message>
added demo tester functions in main (for LL, RL, LR, RR, aux functions)
</commit_message>
<xml_diff>
--- a/trees/report/report.docx
+++ b/trees/report/report.docx
@@ -41,13 +41,8 @@
       <w:pPr>
         <w:jc w:val="center"/>
       </w:pPr>
-      <w:proofErr w:type="spellStart"/>
-      <w:r>
-        <w:t>Jiannan</w:t>
-      </w:r>
-      <w:proofErr w:type="spellEnd"/>
-      <w:r>
-        <w:t xml:space="preserve"> Lu</w:t>
+      <w:r>
+        <w:t>Jiannan Lu</w:t>
       </w:r>
       <w:r>
         <w:t>,</w:t>
@@ -395,6 +390,11 @@
       </w:r>
       <w:r>
         <w:t xml:space="preserve"> (maybe any bonus stuff); maybe shortly describe how our design is ‘easy’ to use?</w:t>
+      </w:r>
+    </w:p>
+    <w:p>
+      <w:r>
+        <w:t>-duplicates are not allowed, instead when duplicate node is inserted, the pointer to the in-tree-original node (of duplicate) is returned</w:t>
       </w:r>
     </w:p>
     <w:p>
@@ -538,23 +538,7 @@
           <w:b/>
           <w:bCs/>
         </w:rPr>
-        <w:t xml:space="preserve">7- Print the tree showing its colors and structure. (Using </w:t>
-      </w:r>
-      <w:proofErr w:type="spellStart"/>
-      <w:r>
-        <w:rPr>
-          <w:b/>
-          <w:bCs/>
-        </w:rPr>
-        <w:t>println</w:t>
-      </w:r>
-      <w:proofErr w:type="spellEnd"/>
-      <w:r>
-        <w:rPr>
-          <w:b/>
-          <w:bCs/>
-        </w:rPr>
-        <w:t>!(“{:#?}”,tree); is</w:t>
+        <w:t>7- Print the tree showing its colors and structure. (Using println!(“{:#?}”,tree); is</w:t>
       </w:r>
       <w:r>
         <w:rPr>
@@ -676,26 +660,10 @@
         <w:t xml:space="preserve"> </w:t>
       </w:r>
       <w:r>
-        <w:t xml:space="preserve">The (re-)balancing is not </w:t>
-      </w:r>
-      <w:proofErr w:type="gramStart"/>
-      <w:r>
-        <w:t>perfect, but</w:t>
-      </w:r>
-      <w:proofErr w:type="gramEnd"/>
-      <w:r>
-        <w:t xml:space="preserve"> guarantees searching in Big O time of </w:t>
-      </w:r>
-      <w:r>
-        <w:t>O(</w:t>
-      </w:r>
-      <w:proofErr w:type="spellStart"/>
-      <w:r>
-        <w:t>logN</w:t>
-      </w:r>
-      <w:proofErr w:type="spellEnd"/>
-      <w:r>
-        <w:t xml:space="preserve">).” Ref: </w:t>
+        <w:t xml:space="preserve">The (re-)balancing is not perfect, but guarantees searching in Big O time of </w:t>
+      </w:r>
+      <w:r>
+        <w:t xml:space="preserve">O(logN).” Ref: </w:t>
       </w:r>
       <w:hyperlink r:id="rId5" w:history="1">
         <w:r>
@@ -832,19 +800,11 @@
         </mc:AlternateContent>
       </w:r>
       <w:r>
-        <w:t xml:space="preserve"> search, insertion, and removal. AVL trees can be colored </w:t>
-      </w:r>
-      <w:proofErr w:type="gramStart"/>
-      <w:r>
-        <w:t>red–black</w:t>
-      </w:r>
-      <w:proofErr w:type="gramEnd"/>
-      <w:r>
-        <w:t xml:space="preserve">, thus are a subset of RB trees. Worst-case height is 0.720 times the worst-case height of RB trees, so AVL trees are more rigidly balanced. The performance measurements of Ben Pfaff with realistic test cases in 79 runs find AVL to RB ratios between 0.677 and 1.077, median at 0.947, and geometric mean </w:t>
+        <w:t xml:space="preserve"> search, insertion, and removal. AVL trees can be colored red–black, thus are a subset of RB trees. Worst-case height is 0.720 times the worst-case height of RB trees, so AVL trees are more rigidly balanced. </w:t>
       </w:r>
       <w:r>
         <w:lastRenderedPageBreak/>
-        <w:t>0.910.</w:t>
+        <w:t>The performance measurements of Ben Pfaff with realistic test cases in 79 runs find AVL to RB ratios between 0.677 and 1.077, median at 0.947, and geometric mean 0.910.</w:t>
       </w:r>
       <w:hyperlink r:id="rId7" w:anchor="cite_note-22" w:history="1">
         <w:r>
@@ -927,15 +887,7 @@
         <w:t>)</w:t>
       </w:r>
       <w:r>
-        <w:t>O(</w:t>
-      </w:r>
-      <w:proofErr w:type="spellStart"/>
-      <w:r>
-        <w:t>logN</w:t>
-      </w:r>
-      <w:proofErr w:type="spellEnd"/>
-      <w:r>
-        <w:t>)</w:t>
+        <w:t>O(logN)</w:t>
       </w:r>
       <w:r>
         <w:t> time for the basic operations. For lookup-intensive applications, AVL trees are faster than red–black trees because they are more strictly balanced. Similar to red–black trees, AVL trees are height-balanced. Both are, in</w:t>
@@ -1088,15 +1040,7 @@
     </w:p>
     <w:p>
       <w:r>
-        <w:t xml:space="preserve">--involves creating a runnable program (within main.rs) that uses ‘cargo install’ (since our program isn’t on crate.io, I think we can just forgo the cargo install and just simulate a cargo release of a program that includes both trees and user prompts </w:t>
-      </w:r>
-      <w:proofErr w:type="gramStart"/>
-      <w:r>
-        <w:t>of :</w:t>
-      </w:r>
-      <w:proofErr w:type="gramEnd"/>
-      <w:r>
-        <w:t xml:space="preserve"> new, insert, find, delete, get length, print all, etc.)</w:t>
+        <w:t>--involves creating a runnable program (within main.rs) that uses ‘cargo install’ (since our program isn’t on crate.io, I think we can just forgo the cargo install and just simulate a cargo release of a program that includes both trees and user prompts of : new, insert, find, delete, get length, print all, etc.)</w:t>
       </w:r>
     </w:p>
     <w:p>
@@ -1203,15 +1147,7 @@
     </w:p>
     <w:p>
       <w:r>
-        <w:t xml:space="preserve">I think all the code can be easily copied (but some are ingrained not to be reused). * we should try to make this work for both </w:t>
-      </w:r>
-      <w:proofErr w:type="gramStart"/>
-      <w:r>
-        <w:t>trees, if</w:t>
-      </w:r>
-      <w:proofErr w:type="gramEnd"/>
-      <w:r>
-        <w:t xml:space="preserve"> we have time.</w:t>
+        <w:t>I think all the code can be easily copied (but some are ingrained not to be reused). * we should try to make this work for both trees, if we have time.</w:t>
       </w:r>
     </w:p>
     <w:p>
@@ -1325,7 +1261,6 @@
           <w:bCs/>
           <w:u w:val="single"/>
         </w:rPr>
-        <w:lastRenderedPageBreak/>
         <w:t>A list of known errors, faults, defects, missing functionality, etc. Telling us about your system’s limitations will score better than letting us find them!:</w:t>
       </w:r>
     </w:p>
@@ -1750,15 +1685,7 @@
     <w:p/>
     <w:p>
       <w:r>
-        <w:t xml:space="preserve">for </w:t>
-      </w:r>
-      <w:proofErr w:type="spellStart"/>
-      <w:r>
-        <w:t>tree_size</w:t>
-      </w:r>
-      <w:proofErr w:type="spellEnd"/>
-      <w:r>
-        <w:t xml:space="preserve"> in (10,000, 40,000, 70,000, 100,000, 130,000) do: </w:t>
+        <w:t xml:space="preserve">for tree_size in (10,000, 40,000, 70,000, 100,000, 130,000) do: </w:t>
       </w:r>
     </w:p>
     <w:p>
@@ -1768,28 +1695,12 @@
     </w:p>
     <w:p>
       <w:r>
-        <w:t xml:space="preserve">Values with </w:t>
-      </w:r>
-      <w:proofErr w:type="spellStart"/>
-      <w:r>
-        <w:t>tree_size</w:t>
-      </w:r>
-      <w:proofErr w:type="spellEnd"/>
-      <w:r>
-        <w:t xml:space="preserve"> are inserted into the tree. </w:t>
-      </w:r>
-    </w:p>
-    <w:p>
-      <w:r>
-        <w:t>A search is conducted for the (</w:t>
-      </w:r>
-      <w:proofErr w:type="spellStart"/>
-      <w:r>
-        <w:t>tree_size</w:t>
-      </w:r>
-      <w:proofErr w:type="spellEnd"/>
-      <w:r>
-        <w:t xml:space="preserve">/10) lowest values. </w:t>
+        <w:t xml:space="preserve">Values with tree_size are inserted into the tree. </w:t>
+      </w:r>
+    </w:p>
+    <w:p>
+      <w:r>
+        <w:t xml:space="preserve">A search is conducted for the (tree_size/10) lowest values. </w:t>
       </w:r>
     </w:p>
     <w:p>
@@ -1830,41 +1741,12 @@
         <w:t xml:space="preserve">Which data structure is more efficient? </w:t>
       </w:r>
       <w:r>
-        <w:t xml:space="preserve">Supposedly the </w:t>
-      </w:r>
-      <w:proofErr w:type="spellStart"/>
-      <w:r>
-        <w:t>rb</w:t>
-      </w:r>
-      <w:proofErr w:type="spellEnd"/>
-      <w:r>
-        <w:t xml:space="preserve"> vs </w:t>
-      </w:r>
-      <w:proofErr w:type="spellStart"/>
-      <w:r>
-        <w:t>avl</w:t>
-      </w:r>
-      <w:proofErr w:type="spellEnd"/>
-      <w:r>
-        <w:t xml:space="preserve"> has its own strengths over the other (but over regular binary trees, they both are faster O(</w:t>
-      </w:r>
-      <w:proofErr w:type="spellStart"/>
-      <w:r>
-        <w:t>logN</w:t>
-      </w:r>
-      <w:proofErr w:type="spellEnd"/>
-      <w:r>
-        <w:t xml:space="preserve">) processing); </w:t>
-      </w:r>
-    </w:p>
-    <w:p>
-      <w:proofErr w:type="gramStart"/>
-      <w:r>
-        <w:t>Red-black</w:t>
-      </w:r>
-      <w:proofErr w:type="gramEnd"/>
-      <w:r>
-        <w:t xml:space="preserve"> has faster insertion, but AVL has faster searching</w:t>
+        <w:t xml:space="preserve">Supposedly the rb vs avl has its own strengths over the other (but over regular binary trees, they both are faster O(logN) processing); </w:t>
+      </w:r>
+    </w:p>
+    <w:p>
+      <w:r>
+        <w:t>Red-black has faster insertion, but AVL has faster searching</w:t>
       </w:r>
     </w:p>
     <w:p>
@@ -1904,15 +1786,7 @@
     </w:p>
     <w:p>
       <w:r>
-        <w:t xml:space="preserve">Could try comparing </w:t>
-      </w:r>
-      <w:proofErr w:type="gramStart"/>
-      <w:r>
-        <w:t>against:</w:t>
-      </w:r>
-      <w:proofErr w:type="gramEnd"/>
-      <w:r>
-        <w:t xml:space="preserve"> binary search tree, B+ tree, 2-3 trees</w:t>
+        <w:t>Could try comparing against: binary search tree, B+ tree, 2-3 trees</w:t>
       </w:r>
     </w:p>
     <w:p>

</xml_diff>